<commit_message>
Added new documentation for API v.1.1
</commit_message>
<xml_diff>
--- a/API Server for QA Bot.docx
+++ b/API Server for QA Bot.docx
@@ -79,7 +79,15 @@
         </w:numPr>
       </w:pPr>
       <w:r>
-        <w:t>/qa/&lt;question&gt;</w:t>
+        <w:t>/</w:t>
+      </w:r>
+      <w:proofErr w:type="spellStart"/>
+      <w:r>
+        <w:t>qa</w:t>
+      </w:r>
+      <w:proofErr w:type="spellEnd"/>
+      <w:r>
+        <w:t>/&lt;question&gt;</w:t>
       </w:r>
     </w:p>
     <w:p>
@@ -182,29 +190,86 @@
       <w:tr>
         <w:tc>
           <w:tcPr>
-            <w:tcW w:w="9556" w:type="dxa"/>
+            <w:tcW w:w="8476" w:type="dxa"/>
           </w:tcPr>
           <w:p>
             <w:r>
-              <w:t>{</w:t>
-            </w:r>
-          </w:p>
-          <w:p>
-            <w:r>
-              <w:t xml:space="preserve">  "keywords": [</w:t>
-            </w:r>
-          </w:p>
-          <w:p>
-            <w:pPr>
-              <w:rPr>
-                <w:rFonts w:hint="eastAsia"/>
-              </w:rPr>
-            </w:pPr>
-            <w:r>
-              <w:rPr>
-                <w:rFonts w:hint="eastAsia"/>
-              </w:rPr>
-              <w:t xml:space="preserve">    "</w:t>
+              <w:rPr>
+                <w:rFonts w:hint="eastAsia"/>
+              </w:rPr>
+              <w:t>{"answer": "</w:t>
+            </w:r>
+            <w:r>
+              <w:rPr>
+                <w:rFonts w:hint="eastAsia"/>
+              </w:rPr>
+              <w:t>飯前</w:t>
+            </w:r>
+            <w:r>
+              <w:rPr>
+                <w:rFonts w:hint="eastAsia"/>
+              </w:rPr>
+              <w:t>&lt;100</w:t>
+            </w:r>
+            <w:r>
+              <w:rPr>
+                <w:rFonts w:hint="eastAsia"/>
+              </w:rPr>
+              <w:t>，飯後</w:t>
+            </w:r>
+            <w:r>
+              <w:rPr>
+                <w:rFonts w:hint="eastAsia"/>
+              </w:rPr>
+              <w:t>2</w:t>
+            </w:r>
+            <w:r>
+              <w:rPr>
+                <w:rFonts w:hint="eastAsia"/>
+              </w:rPr>
+              <w:t>小時</w:t>
+            </w:r>
+            <w:r>
+              <w:rPr>
+                <w:rFonts w:hint="eastAsia"/>
+              </w:rPr>
+              <w:t>&lt;140</w:t>
+            </w:r>
+            <w:r>
+              <w:rPr>
+                <w:rFonts w:hint="eastAsia"/>
+              </w:rPr>
+              <w:t>，晚間就寢前</w:t>
+            </w:r>
+            <w:r>
+              <w:rPr>
+                <w:rFonts w:hint="eastAsia"/>
+              </w:rPr>
+              <w:t>&lt;110", "time": 1479434522.683893, "question": "</w:t>
+            </w:r>
+            <w:r>
+              <w:rPr>
+                <w:rFonts w:hint="eastAsia"/>
+              </w:rPr>
+              <w:t>正常人的血糖應該多少才正常</w:t>
+            </w:r>
+            <w:r>
+              <w:rPr>
+                <w:rFonts w:hint="eastAsia"/>
+              </w:rPr>
+              <w:t>?", "client": "140.113.213.14", "keywords": ["</w:t>
+            </w:r>
+            <w:r>
+              <w:rPr>
+                <w:rFonts w:hint="eastAsia"/>
+              </w:rPr>
+              <w:t>正常</w:t>
+            </w:r>
+            <w:r>
+              <w:rPr>
+                <w:rFonts w:hint="eastAsia"/>
+              </w:rPr>
+              <w:t>", "</w:t>
             </w:r>
             <w:r>
               <w:rPr>
@@ -216,20 +281,7 @@
               <w:rPr>
                 <w:rFonts w:hint="eastAsia"/>
               </w:rPr>
-              <w:t>",</w:t>
-            </w:r>
-          </w:p>
-          <w:p>
-            <w:pPr>
-              <w:rPr>
-                <w:rFonts w:hint="eastAsia"/>
-              </w:rPr>
-            </w:pPr>
-            <w:r>
-              <w:rPr>
-                <w:rFonts w:hint="eastAsia"/>
-              </w:rPr>
-              <w:t xml:space="preserve">    "</w:t>
+              <w:t>", "</w:t>
             </w:r>
             <w:r>
               <w:rPr>
@@ -241,45 +293,7 @@
               <w:rPr>
                 <w:rFonts w:hint="eastAsia"/>
               </w:rPr>
-              <w:t>",</w:t>
-            </w:r>
-          </w:p>
-          <w:p>
-            <w:pPr>
-              <w:rPr>
-                <w:rFonts w:hint="eastAsia"/>
-              </w:rPr>
-            </w:pPr>
-            <w:r>
-              <w:rPr>
-                <w:rFonts w:hint="eastAsia"/>
-              </w:rPr>
-              <w:t xml:space="preserve">    "</w:t>
-            </w:r>
-            <w:r>
-              <w:rPr>
-                <w:rFonts w:hint="eastAsia"/>
-              </w:rPr>
-              <w:t>正常</w:t>
-            </w:r>
-            <w:r>
-              <w:rPr>
-                <w:rFonts w:hint="eastAsia"/>
-              </w:rPr>
-              <w:t>",</w:t>
-            </w:r>
-          </w:p>
-          <w:p>
-            <w:pPr>
-              <w:rPr>
-                <w:rFonts w:hint="eastAsia"/>
-              </w:rPr>
-            </w:pPr>
-            <w:r>
-              <w:rPr>
-                <w:rFonts w:hint="eastAsia"/>
-              </w:rPr>
-              <w:t xml:space="preserve">    "</w:t>
+              <w:t>", "</w:t>
             </w:r>
             <w:r>
               <w:rPr>
@@ -291,20 +305,7 @@
               <w:rPr>
                 <w:rFonts w:hint="eastAsia"/>
               </w:rPr>
-              <w:t>",</w:t>
-            </w:r>
-          </w:p>
-          <w:p>
-            <w:pPr>
-              <w:rPr>
-                <w:rFonts w:hint="eastAsia"/>
-              </w:rPr>
-            </w:pPr>
-            <w:r>
-              <w:rPr>
-                <w:rFonts w:hint="eastAsia"/>
-              </w:rPr>
-              <w:t xml:space="preserve">    "</w:t>
+              <w:t>", "</w:t>
             </w:r>
             <w:r>
               <w:rPr>
@@ -316,103 +317,7 @@
               <w:rPr>
                 <w:rFonts w:hint="eastAsia"/>
               </w:rPr>
-              <w:t>"</w:t>
-            </w:r>
-          </w:p>
-          <w:p>
-            <w:r>
-              <w:t xml:space="preserve">  ],</w:t>
-            </w:r>
-          </w:p>
-          <w:p>
-            <w:pPr>
-              <w:rPr>
-                <w:rFonts w:hint="eastAsia"/>
-              </w:rPr>
-            </w:pPr>
-            <w:r>
-              <w:rPr>
-                <w:rFonts w:hint="eastAsia"/>
-              </w:rPr>
-              <w:t xml:space="preserve">  "question": "</w:t>
-            </w:r>
-            <w:r>
-              <w:rPr>
-                <w:rFonts w:hint="eastAsia"/>
-              </w:rPr>
-              <w:t>正常人的血糖應該多少才正常</w:t>
-            </w:r>
-            <w:r>
-              <w:rPr>
-                <w:rFonts w:hint="eastAsia"/>
-              </w:rPr>
-              <w:t>?",</w:t>
-            </w:r>
-          </w:p>
-          <w:p>
-            <w:pPr>
-              <w:rPr>
-                <w:rFonts w:hint="eastAsia"/>
-              </w:rPr>
-            </w:pPr>
-            <w:r>
-              <w:rPr>
-                <w:rFonts w:hint="eastAsia"/>
-              </w:rPr>
-              <w:t xml:space="preserve">  "answer": "</w:t>
-            </w:r>
-            <w:r>
-              <w:rPr>
-                <w:rFonts w:hint="eastAsia"/>
-              </w:rPr>
-              <w:t>飯前</w:t>
-            </w:r>
-            <w:r>
-              <w:rPr>
-                <w:rFonts w:hint="eastAsia"/>
-              </w:rPr>
-              <w:t>&lt;100</w:t>
-            </w:r>
-            <w:r>
-              <w:rPr>
-                <w:rFonts w:hint="eastAsia"/>
-              </w:rPr>
-              <w:t>，飯後</w:t>
-            </w:r>
-            <w:r>
-              <w:rPr>
-                <w:rFonts w:hint="eastAsia"/>
-              </w:rPr>
-              <w:t>2</w:t>
-            </w:r>
-            <w:r>
-              <w:rPr>
-                <w:rFonts w:hint="eastAsia"/>
-              </w:rPr>
-              <w:t>小時</w:t>
-            </w:r>
-            <w:r>
-              <w:rPr>
-                <w:rFonts w:hint="eastAsia"/>
-              </w:rPr>
-              <w:t>&lt;140</w:t>
-            </w:r>
-            <w:r>
-              <w:rPr>
-                <w:rFonts w:hint="eastAsia"/>
-              </w:rPr>
-              <w:t>，晚間就寢前</w:t>
-            </w:r>
-            <w:r>
-              <w:rPr>
-                <w:rFonts w:hint="eastAsia"/>
-              </w:rPr>
-              <w:t>&lt;110"</w:t>
-            </w:r>
-          </w:p>
-          <w:p>
-            <w:r>
-              <w:t>}</w:t>
+              <w:t>"]}</w:t>
             </w:r>
           </w:p>
         </w:tc>
@@ -508,25 +413,46 @@
           </w:tcPr>
           <w:p>
             <w:r>
-              <w:t>{</w:t>
-            </w:r>
-          </w:p>
-          <w:p>
-            <w:r>
-              <w:t xml:space="preserve">  "keywords": [</w:t>
-            </w:r>
-          </w:p>
-          <w:p>
-            <w:pPr>
-              <w:rPr>
-                <w:rFonts w:hint="eastAsia"/>
-              </w:rPr>
-            </w:pPr>
-            <w:r>
-              <w:rPr>
-                <w:rFonts w:hint="eastAsia"/>
-              </w:rPr>
-              <w:t xml:space="preserve">    "</w:t>
+              <w:rPr>
+                <w:rFonts w:hint="eastAsia"/>
+              </w:rPr>
+              <w:t>{"answer": "</w:t>
+            </w:r>
+            <w:r>
+              <w:rPr>
+                <w:rFonts w:hint="eastAsia"/>
+              </w:rPr>
+              <w:t>收縮壓</w:t>
+            </w:r>
+            <w:r>
+              <w:rPr>
+                <w:rFonts w:hint="eastAsia"/>
+              </w:rPr>
+              <w:t>120-139</w:t>
+            </w:r>
+            <w:r>
+              <w:rPr>
+                <w:rFonts w:hint="eastAsia"/>
+              </w:rPr>
+              <w:t>，舒張壓</w:t>
+            </w:r>
+            <w:r>
+              <w:rPr>
+                <w:rFonts w:hint="eastAsia"/>
+              </w:rPr>
+              <w:t>80-89", "time": 1479434522.703894, "question": "</w:t>
+            </w:r>
+            <w:r>
+              <w:rPr>
+                <w:rFonts w:hint="eastAsia"/>
+              </w:rPr>
+              <w:t>高血壓前期的血壓值是多少</w:t>
+            </w:r>
+            <w:r>
+              <w:rPr>
+                <w:rFonts w:hint="eastAsia"/>
+              </w:rPr>
+              <w:t>?", "client": "140.113.213.14", "keywords": ["</w:t>
             </w:r>
             <w:r>
               <w:rPr>
@@ -538,20 +464,7 @@
               <w:rPr>
                 <w:rFonts w:hint="eastAsia"/>
               </w:rPr>
-              <w:t>",</w:t>
-            </w:r>
-          </w:p>
-          <w:p>
-            <w:pPr>
-              <w:rPr>
-                <w:rFonts w:hint="eastAsia"/>
-              </w:rPr>
-            </w:pPr>
-            <w:r>
-              <w:rPr>
-                <w:rFonts w:hint="eastAsia"/>
-              </w:rPr>
-              <w:t xml:space="preserve">    "</w:t>
+              <w:t>", "</w:t>
             </w:r>
             <w:r>
               <w:rPr>
@@ -563,20 +476,7 @@
               <w:rPr>
                 <w:rFonts w:hint="eastAsia"/>
               </w:rPr>
-              <w:t>",</w:t>
-            </w:r>
-          </w:p>
-          <w:p>
-            <w:pPr>
-              <w:rPr>
-                <w:rFonts w:hint="eastAsia"/>
-              </w:rPr>
-            </w:pPr>
-            <w:r>
-              <w:rPr>
-                <w:rFonts w:hint="eastAsia"/>
-              </w:rPr>
-              <w:t xml:space="preserve">    "</w:t>
+              <w:t>", "</w:t>
             </w:r>
             <w:r>
               <w:rPr>
@@ -588,20 +488,7 @@
               <w:rPr>
                 <w:rFonts w:hint="eastAsia"/>
               </w:rPr>
-              <w:t>",</w:t>
-            </w:r>
-          </w:p>
-          <w:p>
-            <w:pPr>
-              <w:rPr>
-                <w:rFonts w:hint="eastAsia"/>
-              </w:rPr>
-            </w:pPr>
-            <w:r>
-              <w:rPr>
-                <w:rFonts w:hint="eastAsia"/>
-              </w:rPr>
-              <w:t xml:space="preserve">    "</w:t>
+              <w:t>", "</w:t>
             </w:r>
             <w:r>
               <w:rPr>
@@ -613,79 +500,7 @@
               <w:rPr>
                 <w:rFonts w:hint="eastAsia"/>
               </w:rPr>
-              <w:t>"</w:t>
-            </w:r>
-          </w:p>
-          <w:p>
-            <w:r>
-              <w:t xml:space="preserve">  ],</w:t>
-            </w:r>
-          </w:p>
-          <w:p>
-            <w:pPr>
-              <w:rPr>
-                <w:rFonts w:hint="eastAsia"/>
-              </w:rPr>
-            </w:pPr>
-            <w:r>
-              <w:rPr>
-                <w:rFonts w:hint="eastAsia"/>
-              </w:rPr>
-              <w:t xml:space="preserve">  "question": "</w:t>
-            </w:r>
-            <w:r>
-              <w:rPr>
-                <w:rFonts w:hint="eastAsia"/>
-              </w:rPr>
-              <w:t>高血壓前期的血壓值是多少</w:t>
-            </w:r>
-            <w:r>
-              <w:rPr>
-                <w:rFonts w:hint="eastAsia"/>
-              </w:rPr>
-              <w:t>?",</w:t>
-            </w:r>
-          </w:p>
-          <w:p>
-            <w:pPr>
-              <w:rPr>
-                <w:rFonts w:hint="eastAsia"/>
-              </w:rPr>
-            </w:pPr>
-            <w:r>
-              <w:rPr>
-                <w:rFonts w:hint="eastAsia"/>
-              </w:rPr>
-              <w:t xml:space="preserve">  "answer": "</w:t>
-            </w:r>
-            <w:r>
-              <w:rPr>
-                <w:rFonts w:hint="eastAsia"/>
-              </w:rPr>
-              <w:t>收縮壓</w:t>
-            </w:r>
-            <w:r>
-              <w:rPr>
-                <w:rFonts w:hint="eastAsia"/>
-              </w:rPr>
-              <w:t>120-139</w:t>
-            </w:r>
-            <w:r>
-              <w:rPr>
-                <w:rFonts w:hint="eastAsia"/>
-              </w:rPr>
-              <w:t>，舒張壓</w:t>
-            </w:r>
-            <w:r>
-              <w:rPr>
-                <w:rFonts w:hint="eastAsia"/>
-              </w:rPr>
-              <w:t>80-89"</w:t>
-            </w:r>
-          </w:p>
-          <w:p>
-            <w:r>
-              <w:t>}</w:t>
+              <w:t>"]}</w:t>
             </w:r>
           </w:p>
         </w:tc>
@@ -780,27 +595,25 @@
             <w:tcW w:w="8476" w:type="dxa"/>
           </w:tcPr>
           <w:p>
-            <w:r>
-              <w:lastRenderedPageBreak/>
-              <w:t>{</w:t>
-            </w:r>
-          </w:p>
-          <w:p>
-            <w:r>
-              <w:t xml:space="preserve">  "keywords": [</w:t>
-            </w:r>
-          </w:p>
-          <w:p>
-            <w:pPr>
-              <w:rPr>
-                <w:rFonts w:hint="eastAsia"/>
-              </w:rPr>
-            </w:pPr>
-            <w:r>
-              <w:rPr>
-                <w:rFonts w:hint="eastAsia"/>
-              </w:rPr>
-              <w:t xml:space="preserve">    "</w:t>
+            <w:bookmarkStart w:id="0" w:name="_GoBack"/>
+            <w:bookmarkEnd w:id="0"/>
+            <w:r>
+              <w:rPr>
+                <w:rFonts w:hint="eastAsia"/>
+              </w:rPr>
+              <w:t>{"answer": "</w:t>
+            </w:r>
+            <w:r>
+              <w:rPr>
+                <w:rFonts w:hint="eastAsia"/>
+              </w:rPr>
+              <w:t>找不到適合的答案</w:t>
+            </w:r>
+            <w:r>
+              <w:rPr>
+                <w:rFonts w:hint="eastAsia"/>
+              </w:rPr>
+              <w:t>", "time": 1479434522.705894, "question": "</w:t>
             </w:r>
             <w:r>
               <w:rPr>
@@ -812,25 +625,7 @@
               <w:rPr>
                 <w:rFonts w:hint="eastAsia"/>
               </w:rPr>
-              <w:t>"</w:t>
-            </w:r>
-          </w:p>
-          <w:p>
-            <w:r>
-              <w:t xml:space="preserve">  ],</w:t>
-            </w:r>
-          </w:p>
-          <w:p>
-            <w:pPr>
-              <w:rPr>
-                <w:rFonts w:hint="eastAsia"/>
-              </w:rPr>
-            </w:pPr>
-            <w:r>
-              <w:rPr>
-                <w:rFonts w:hint="eastAsia"/>
-              </w:rPr>
-              <w:t xml:space="preserve">  "question": "</w:t>
+              <w:t>", "client": "140.113.213.14", "keywords": ["</w:t>
             </w:r>
             <w:r>
               <w:rPr>
@@ -842,37 +637,7 @@
               <w:rPr>
                 <w:rFonts w:hint="eastAsia"/>
               </w:rPr>
-              <w:t>",</w:t>
-            </w:r>
-          </w:p>
-          <w:p>
-            <w:pPr>
-              <w:rPr>
-                <w:rFonts w:hint="eastAsia"/>
-              </w:rPr>
-            </w:pPr>
-            <w:r>
-              <w:rPr>
-                <w:rFonts w:hint="eastAsia"/>
-              </w:rPr>
-              <w:t xml:space="preserve">  "answer": "</w:t>
-            </w:r>
-            <w:r>
-              <w:rPr>
-                <w:rFonts w:hint="eastAsia"/>
-              </w:rPr>
-              <w:t>找不到適合的答案</w:t>
-            </w:r>
-            <w:r>
-              <w:rPr>
-                <w:rFonts w:hint="eastAsia"/>
-              </w:rPr>
-              <w:t>"</w:t>
-            </w:r>
-          </w:p>
-          <w:p>
-            <w:r>
-              <w:t>}</w:t>
+              <w:t>"]}</w:t>
             </w:r>
           </w:p>
         </w:tc>
@@ -896,7 +661,21 @@
         </w:numPr>
       </w:pPr>
       <w:r>
-        <w:t>The outputs are “unicode-escape” characters, so there is a need to “unescape” the Unicode first.</w:t>
+        <w:t>The outputs are “</w:t>
+      </w:r>
+      <w:proofErr w:type="spellStart"/>
+      <w:r>
+        <w:t>unicode</w:t>
+      </w:r>
+      <w:proofErr w:type="spellEnd"/>
+      <w:r>
+        <w:t>-escape” characters, so there is a need to “un</w:t>
+      </w:r>
+      <w:r>
+        <w:t>-</w:t>
+      </w:r>
+      <w:r>
+        <w:t>escape” the Unicode first.</w:t>
       </w:r>
     </w:p>
     <w:p>
@@ -922,8 +701,21 @@
           <w:numId w:val="3"/>
         </w:numPr>
       </w:pPr>
-      <w:r>
-        <w:t>ConnectionRefusedError: [WinError 10061] No connection could be made because the target machine actively refused it</w:t>
+      <w:proofErr w:type="spellStart"/>
+      <w:r>
+        <w:t>ConnectionRefusedError</w:t>
+      </w:r>
+      <w:proofErr w:type="spellEnd"/>
+      <w:r>
+        <w:t>: [</w:t>
+      </w:r>
+      <w:proofErr w:type="spellStart"/>
+      <w:r>
+        <w:t>WinError</w:t>
+      </w:r>
+      <w:proofErr w:type="spellEnd"/>
+      <w:r>
+        <w:t xml:space="preserve"> 10061] No connection could be made because the target machine actively refused it</w:t>
       </w:r>
     </w:p>
     <w:p>
@@ -937,8 +729,6 @@
       <w:r>
         <w:t>This site can’t be reached 140.113.213.14 refused to connect.</w:t>
       </w:r>
-      <w:bookmarkStart w:id="0" w:name="_GoBack"/>
-      <w:bookmarkEnd w:id="0"/>
     </w:p>
     <w:sectPr>
       <w:headerReference w:type="default" r:id="rId10"/>
@@ -1006,12 +796,12 @@
   <w:p>
     <w:pPr>
       <w:pStyle w:val="Header"/>
-      <w:rPr>
-        <w:rFonts w:hint="eastAsia"/>
-      </w:rPr>
     </w:pPr>
     <w:r>
-      <w:t>QA Bot API Server 1.0</w:t>
+      <w:t xml:space="preserve">QA Bot </w:t>
+    </w:r>
+    <w:r>
+      <w:t>API Server 1.1</w:t>
     </w:r>
     <w:r>
       <w:tab/>

</xml_diff>